<commit_message>
starting on 100kb sample
</commit_message>
<xml_diff>
--- a/tests/fixtures/sample100kB/input.docx
+++ b/tests/fixtures/sample100kB/input.docx
@@ -373,44 +373,24 @@
         </w:pBdr>
         <w:spacing w:after="225"/>
         <w:jc w:val="both"/>
-      </w:pPr>
-      <w:r>
-        <w:rPr>
-          <w:noProof/>
-        </w:rPr>
-        <w:drawing>
-          <wp:inline distT="0" distB="0" distL="0" distR="0" wp14:anchorId="50C4136F" wp14:editId="0D2A5E12">
-            <wp:extent cx="4098290" cy="2059305"/>
-            <wp:effectExtent l="0" t="0" r="0" b="0"/>
-            <wp:docPr id="1" name="Chart 1"/>
-            <wp:cNvGraphicFramePr/>
-            <a:graphic xmlns:a="http://schemas.openxmlformats.org/drawingml/2006/main">
-              <a:graphicData uri="http://schemas.openxmlformats.org/drawingml/2006/chart">
-                <c:chart xmlns:c="http://schemas.openxmlformats.org/drawingml/2006/chart" xmlns:r="http://schemas.openxmlformats.org/officeDocument/2006/relationships" r:id="rId8"/>
-              </a:graphicData>
-            </a:graphic>
-          </wp:inline>
-        </w:drawing>
-      </w:r>
-    </w:p>
-    <w:p>
-      <w:pPr>
-        <w:pStyle w:val="TextBody"/>
-        <w:widowControl/>
-        <w:pBdr>
-          <w:top w:val="nil"/>
-          <w:left w:val="nil"/>
-          <w:bottom w:val="nil"/>
-          <w:right w:val="nil"/>
-        </w:pBdr>
-        <w:spacing w:after="225"/>
-        <w:jc w:val="both"/>
-        <w:rPr>
-          <w:rFonts w:ascii="DejaVu Sans" w:hAnsi="DejaVu Sans" w:cs="DejaVu Sans"/>
-          <w:color w:val="000000"/>
-          <w:sz w:val="21"/>
-        </w:rPr>
-      </w:pPr>
+        <w:rPr>
+          <w:rFonts w:ascii="DejaVu Sans" w:hAnsi="DejaVu Sans" w:cs="DejaVu Sans"/>
+          <w:color w:val="000000"/>
+          <w:sz w:val="21"/>
+        </w:rPr>
+      </w:pPr>
+      <w:r>
+        <w:br/>
+      </w:r>
+      <w:r>
+        <w:br/>
+      </w:r>
+      <w:r>
+        <w:br/>
+      </w:r>
+      <w:r>
+        <w:br/>
+      </w:r>
     </w:p>
     <w:p>
       <w:pPr>
@@ -1823,7 +1803,7 @@
                     </pic:cNvPicPr>
                   </pic:nvPicPr>
                   <pic:blipFill>
-                    <a:blip r:embed="rId9"/>
+                    <a:blip r:embed="rId8"/>
                     <a:stretch>
                       <a:fillRect/>
                     </a:stretch>
@@ -1852,12 +1832,12 @@
       </w:r>
     </w:p>
     <w:sectPr>
-      <w:headerReference w:type="even" r:id="rId10"/>
-      <w:headerReference w:type="default" r:id="rId11"/>
-      <w:footerReference w:type="even" r:id="rId12"/>
-      <w:footerReference w:type="default" r:id="rId13"/>
-      <w:headerReference w:type="first" r:id="rId14"/>
-      <w:footerReference w:type="first" r:id="rId15"/>
+      <w:headerReference w:type="even" r:id="rId9"/>
+      <w:headerReference w:type="default" r:id="rId10"/>
+      <w:footerReference w:type="even" r:id="rId11"/>
+      <w:footerReference w:type="default" r:id="rId12"/>
+      <w:headerReference w:type="first" r:id="rId13"/>
+      <w:footerReference w:type="first" r:id="rId14"/>
       <w:pgSz w:w="11906" w:h="16838"/>
       <w:pgMar w:top="1134" w:right="1134" w:bottom="1134" w:left="1134" w:header="0" w:footer="0" w:gutter="0"/>
       <w:cols w:space="720"/>
@@ -2893,7 +2873,6 @@
     <w:rPr>
       <w:color w:val="000080"/>
       <w:u w:val="single"/>
-      <w:lang/>
     </w:rPr>
   </w:style>
   <w:style w:type="character" w:customStyle="1" w:styleId="VisitedInternetLink">
@@ -2901,7 +2880,6 @@
     <w:rPr>
       <w:color w:val="800000"/>
       <w:u w:val="single"/>
-      <w:lang/>
     </w:rPr>
   </w:style>
   <w:style w:type="character" w:customStyle="1" w:styleId="ListLabel1">
@@ -3085,366 +3063,6 @@
     </w:rPr>
   </w:style>
 </w:styles>
-</file>
-
-<file path=word/charts/chart1.xml><?xml version="1.0" encoding="utf-8"?>
-<c:chartSpace xmlns:c="http://schemas.openxmlformats.org/drawingml/2006/chart" xmlns:a="http://schemas.openxmlformats.org/drawingml/2006/main" xmlns:r="http://schemas.openxmlformats.org/officeDocument/2006/relationships" xmlns:c16r2="http://schemas.microsoft.com/office/drawing/2015/06/chart">
-  <c:date1904 val="1"/>
-  <c:lang val="en-US"/>
-  <c:roundedCorners val="1"/>
-  <c:style val="2"/>
-  <c:chart>
-    <c:autoTitleDeleted val="1"/>
-    <c:plotArea>
-      <c:layout/>
-      <c:barChart>
-        <c:barDir val="col"/>
-        <c:grouping val="clustered"/>
-        <c:varyColors val="1"/>
-        <c:ser>
-          <c:idx val="0"/>
-          <c:order val="0"/>
-          <c:tx>
-            <c:strRef>
-              <c:f>label 0</c:f>
-              <c:strCache>
-                <c:ptCount val="1"/>
-                <c:pt idx="0">
-                  <c:v>Column 1</c:v>
-                </c:pt>
-              </c:strCache>
-            </c:strRef>
-          </c:tx>
-          <c:spPr>
-            <a:solidFill>
-              <a:srgbClr val="004586"/>
-            </a:solidFill>
-            <a:ln>
-              <a:noFill/>
-            </a:ln>
-          </c:spPr>
-          <c:invertIfNegative val="1"/>
-          <c:cat>
-            <c:strRef>
-              <c:f>categories</c:f>
-              <c:strCache>
-                <c:ptCount val="4"/>
-                <c:pt idx="0">
-                  <c:v>Row 1</c:v>
-                </c:pt>
-                <c:pt idx="1">
-                  <c:v>Row 2</c:v>
-                </c:pt>
-                <c:pt idx="2">
-                  <c:v>Row 3</c:v>
-                </c:pt>
-                <c:pt idx="3">
-                  <c:v>Row 4</c:v>
-                </c:pt>
-              </c:strCache>
-            </c:strRef>
-          </c:cat>
-          <c:val>
-            <c:numRef>
-              <c:f>0</c:f>
-              <c:numCache>
-                <c:formatCode>General</c:formatCode>
-                <c:ptCount val="4"/>
-                <c:pt idx="0">
-                  <c:v>9.1</c:v>
-                </c:pt>
-                <c:pt idx="1">
-                  <c:v>2.4</c:v>
-                </c:pt>
-                <c:pt idx="2">
-                  <c:v>3.1</c:v>
-                </c:pt>
-                <c:pt idx="3">
-                  <c:v>4.3</c:v>
-                </c:pt>
-              </c:numCache>
-            </c:numRef>
-          </c:val>
-          <c:extLst>
-            <c:ext xmlns:c14="http://schemas.microsoft.com/office/drawing/2007/8/2/chart" uri="{6F2FDCE9-48DA-4B69-8628-5D25D57E5C99}">
-              <c14:invertSolidFillFmt>
-                <c14:spPr xmlns:c14="http://schemas.microsoft.com/office/drawing/2007/8/2/chart">
-                  <a:solidFill>
-                    <a:srgbClr val="FFFFFF"/>
-                  </a:solidFill>
-                  <a:ln>
-                    <a:noFill/>
-                  </a:ln>
-                </c14:spPr>
-              </c14:invertSolidFillFmt>
-            </c:ext>
-            <c:ext xmlns:c16="http://schemas.microsoft.com/office/drawing/2014/chart" uri="{C3380CC4-5D6E-409C-BE32-E72D297353CC}">
-              <c16:uniqueId val="{00000000-43DE-394B-8587-45038491DEB6}"/>
-            </c:ext>
-          </c:extLst>
-        </c:ser>
-        <c:ser>
-          <c:idx val="1"/>
-          <c:order val="1"/>
-          <c:tx>
-            <c:strRef>
-              <c:f>label 1</c:f>
-              <c:strCache>
-                <c:ptCount val="1"/>
-                <c:pt idx="0">
-                  <c:v>Column 2</c:v>
-                </c:pt>
-              </c:strCache>
-            </c:strRef>
-          </c:tx>
-          <c:spPr>
-            <a:solidFill>
-              <a:srgbClr val="FF420E"/>
-            </a:solidFill>
-            <a:ln>
-              <a:noFill/>
-            </a:ln>
-          </c:spPr>
-          <c:invertIfNegative val="1"/>
-          <c:cat>
-            <c:strRef>
-              <c:f>categories</c:f>
-              <c:strCache>
-                <c:ptCount val="4"/>
-                <c:pt idx="0">
-                  <c:v>Row 1</c:v>
-                </c:pt>
-                <c:pt idx="1">
-                  <c:v>Row 2</c:v>
-                </c:pt>
-                <c:pt idx="2">
-                  <c:v>Row 3</c:v>
-                </c:pt>
-                <c:pt idx="3">
-                  <c:v>Row 4</c:v>
-                </c:pt>
-              </c:strCache>
-            </c:strRef>
-          </c:cat>
-          <c:val>
-            <c:numRef>
-              <c:f>1</c:f>
-              <c:numCache>
-                <c:formatCode>General</c:formatCode>
-                <c:ptCount val="4"/>
-                <c:pt idx="0">
-                  <c:v>3.2</c:v>
-                </c:pt>
-                <c:pt idx="1">
-                  <c:v>8.8000000000000007</c:v>
-                </c:pt>
-                <c:pt idx="2">
-                  <c:v>1.5</c:v>
-                </c:pt>
-                <c:pt idx="3">
-                  <c:v>9.02</c:v>
-                </c:pt>
-              </c:numCache>
-            </c:numRef>
-          </c:val>
-          <c:extLst>
-            <c:ext xmlns:c14="http://schemas.microsoft.com/office/drawing/2007/8/2/chart" uri="{6F2FDCE9-48DA-4B69-8628-5D25D57E5C99}">
-              <c14:invertSolidFillFmt>
-                <c14:spPr xmlns:c14="http://schemas.microsoft.com/office/drawing/2007/8/2/chart">
-                  <a:solidFill>
-                    <a:srgbClr val="FFFFFF"/>
-                  </a:solidFill>
-                  <a:ln>
-                    <a:noFill/>
-                  </a:ln>
-                </c14:spPr>
-              </c14:invertSolidFillFmt>
-            </c:ext>
-            <c:ext xmlns:c16="http://schemas.microsoft.com/office/drawing/2014/chart" uri="{C3380CC4-5D6E-409C-BE32-E72D297353CC}">
-              <c16:uniqueId val="{00000001-43DE-394B-8587-45038491DEB6}"/>
-            </c:ext>
-          </c:extLst>
-        </c:ser>
-        <c:ser>
-          <c:idx val="2"/>
-          <c:order val="2"/>
-          <c:tx>
-            <c:strRef>
-              <c:f>label 2</c:f>
-              <c:strCache>
-                <c:ptCount val="1"/>
-                <c:pt idx="0">
-                  <c:v>Column 3</c:v>
-                </c:pt>
-              </c:strCache>
-            </c:strRef>
-          </c:tx>
-          <c:spPr>
-            <a:solidFill>
-              <a:srgbClr val="FFD320"/>
-            </a:solidFill>
-            <a:ln>
-              <a:noFill/>
-            </a:ln>
-          </c:spPr>
-          <c:invertIfNegative val="1"/>
-          <c:cat>
-            <c:strRef>
-              <c:f>categories</c:f>
-              <c:strCache>
-                <c:ptCount val="4"/>
-                <c:pt idx="0">
-                  <c:v>Row 1</c:v>
-                </c:pt>
-                <c:pt idx="1">
-                  <c:v>Row 2</c:v>
-                </c:pt>
-                <c:pt idx="2">
-                  <c:v>Row 3</c:v>
-                </c:pt>
-                <c:pt idx="3">
-                  <c:v>Row 4</c:v>
-                </c:pt>
-              </c:strCache>
-            </c:strRef>
-          </c:cat>
-          <c:val>
-            <c:numRef>
-              <c:f>2</c:f>
-              <c:numCache>
-                <c:formatCode>General</c:formatCode>
-                <c:ptCount val="4"/>
-                <c:pt idx="0">
-                  <c:v>4.54</c:v>
-                </c:pt>
-                <c:pt idx="1">
-                  <c:v>9.65</c:v>
-                </c:pt>
-                <c:pt idx="2">
-                  <c:v>3.7</c:v>
-                </c:pt>
-                <c:pt idx="3">
-                  <c:v>6.2</c:v>
-                </c:pt>
-              </c:numCache>
-            </c:numRef>
-          </c:val>
-          <c:extLst>
-            <c:ext xmlns:c14="http://schemas.microsoft.com/office/drawing/2007/8/2/chart" uri="{6F2FDCE9-48DA-4B69-8628-5D25D57E5C99}">
-              <c14:invertSolidFillFmt>
-                <c14:spPr xmlns:c14="http://schemas.microsoft.com/office/drawing/2007/8/2/chart">
-                  <a:solidFill>
-                    <a:srgbClr val="FFFFFF"/>
-                  </a:solidFill>
-                  <a:ln>
-                    <a:noFill/>
-                  </a:ln>
-                </c14:spPr>
-              </c14:invertSolidFillFmt>
-            </c:ext>
-            <c:ext xmlns:c16="http://schemas.microsoft.com/office/drawing/2014/chart" uri="{C3380CC4-5D6E-409C-BE32-E72D297353CC}">
-              <c16:uniqueId val="{00000002-43DE-394B-8587-45038491DEB6}"/>
-            </c:ext>
-          </c:extLst>
-        </c:ser>
-        <c:dLbls>
-          <c:showLegendKey val="0"/>
-          <c:showVal val="0"/>
-          <c:showCatName val="0"/>
-          <c:showSerName val="0"/>
-          <c:showPercent val="0"/>
-          <c:showBubbleSize val="0"/>
-        </c:dLbls>
-        <c:gapWidth val="100"/>
-        <c:axId val="39601446"/>
-        <c:axId val="7561470"/>
-      </c:barChart>
-      <c:catAx>
-        <c:axId val="39601446"/>
-        <c:scaling>
-          <c:orientation val="minMax"/>
-        </c:scaling>
-        <c:delete val="0"/>
-        <c:axPos val="b"/>
-        <c:numFmt formatCode="General" sourceLinked="0"/>
-        <c:majorTickMark val="out"/>
-        <c:minorTickMark val="none"/>
-        <c:tickLblPos val="nextTo"/>
-        <c:spPr>
-          <a:ln>
-            <a:solidFill>
-              <a:srgbClr val="B3B3B3"/>
-            </a:solidFill>
-          </a:ln>
-        </c:spPr>
-        <c:crossAx val="7561470"/>
-        <c:crossesAt val="0"/>
-        <c:auto val="1"/>
-        <c:lblAlgn val="ctr"/>
-        <c:lblOffset val="100"/>
-        <c:noMultiLvlLbl val="1"/>
-      </c:catAx>
-      <c:valAx>
-        <c:axId val="7561470"/>
-        <c:scaling>
-          <c:orientation val="minMax"/>
-        </c:scaling>
-        <c:delete val="0"/>
-        <c:axPos val="l"/>
-        <c:majorGridlines>
-          <c:spPr>
-            <a:ln>
-              <a:solidFill>
-                <a:srgbClr val="B3B3B3"/>
-              </a:solidFill>
-            </a:ln>
-          </c:spPr>
-        </c:majorGridlines>
-        <c:numFmt formatCode="General" sourceLinked="1"/>
-        <c:majorTickMark val="out"/>
-        <c:minorTickMark val="none"/>
-        <c:tickLblPos val="nextTo"/>
-        <c:spPr>
-          <a:ln>
-            <a:solidFill>
-              <a:srgbClr val="B3B3B3"/>
-            </a:solidFill>
-          </a:ln>
-        </c:spPr>
-        <c:crossAx val="39601446"/>
-        <c:crossesAt val="0"/>
-        <c:crossBetween val="between"/>
-      </c:valAx>
-      <c:spPr>
-        <a:noFill/>
-        <a:ln>
-          <a:solidFill>
-            <a:srgbClr val="B3B3B3"/>
-          </a:solidFill>
-        </a:ln>
-      </c:spPr>
-    </c:plotArea>
-    <c:legend>
-      <c:legendPos val="r"/>
-      <c:overlay val="0"/>
-      <c:spPr>
-        <a:noFill/>
-        <a:ln>
-          <a:noFill/>
-        </a:ln>
-      </c:spPr>
-    </c:legend>
-    <c:plotVisOnly val="1"/>
-    <c:dispBlanksAs val="zero"/>
-    <c:showDLblsOverMax val="1"/>
-  </c:chart>
-  <c:spPr>
-    <a:noFill/>
-    <a:ln>
-      <a:noFill/>
-    </a:ln>
-  </c:spPr>
-</c:chartSpace>
 </file>
 
 <file path=word/theme/theme1.xml><?xml version="1.0" encoding="utf-8"?>

</xml_diff>